<commit_message>
manual test summary report
</commit_message>
<xml_diff>
--- a/ecom-qa/manual/SauceDemo Manual Test Summary Report.docx
+++ b/ecom-qa/manual/SauceDemo Manual Test Summary Report.docx
@@ -1657,7 +1657,6 @@
               <v:path gradientshapeok="t" o:connecttype="rect"/>
             </v:shapetype>
             <v:shape id="Text Box 2" o:spid="_x0000_s1026" type="#_x0000_t202" alt="Britam Public" style="position:absolute;margin-left:0;margin-top:0;width:59.55pt;height:30.45pt;z-index:251659264;visibility:visible;mso-wrap-style:none;mso-wrap-distance-left:0;mso-wrap-distance-top:0;mso-wrap-distance-right:0;mso-wrap-distance-bottom:0;mso-position-horizontal:center;mso-position-horizontal-relative:page;mso-position-vertical:bottom;mso-position-vertical-relative:page;v-text-anchor:bottom" o:gfxdata="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" filled="f" stroked="f">
-              <v:fill o:detectmouseclick="t"/>
               <v:textbox style="mso-fit-shape-to-text:t" inset="0,0,0,15pt">
                 <w:txbxContent>
                   <w:p>
@@ -1750,14 +1749,6 @@
                               <w:color w:val="000000"/>
                             </w:rPr>
                           </w:pPr>
-                          <w:r>
-                            <w:rPr>
-                              <w:rFonts w:ascii="Calibri" w:eastAsia="Calibri" w:hAnsi="Calibri" w:cs="Calibri"/>
-                              <w:noProof/>
-                              <w:color w:val="000000"/>
-                            </w:rPr>
-                            <w:t>Britam Public</w:t>
-                          </w:r>
                         </w:p>
                       </w:txbxContent>
                     </wps:txbx>
@@ -1780,7 +1771,6 @@
               <v:path gradientshapeok="t" o:connecttype="rect"/>
             </v:shapetype>
             <v:shape id="Text Box 3" o:spid="_x0000_s1027" type="#_x0000_t202" alt="Britam Public" style="position:absolute;margin-left:0;margin-top:0;width:59.55pt;height:30.45pt;z-index:251660288;visibility:visible;mso-wrap-style:none;mso-wrap-distance-left:0;mso-wrap-distance-top:0;mso-wrap-distance-right:0;mso-wrap-distance-bottom:0;mso-position-horizontal:center;mso-position-horizontal-relative:page;mso-position-vertical:bottom;mso-position-vertical-relative:page;v-text-anchor:bottom" o:gfxdata="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" filled="f" stroked="f">
-              <v:fill o:detectmouseclick="t"/>
               <v:textbox style="mso-fit-shape-to-text:t" inset="0,0,0,15pt">
                 <w:txbxContent>
                   <w:p>
@@ -1792,14 +1782,6 @@
                         <w:color w:val="000000"/>
                       </w:rPr>
                     </w:pPr>
-                    <w:r>
-                      <w:rPr>
-                        <w:rFonts w:ascii="Calibri" w:eastAsia="Calibri" w:hAnsi="Calibri" w:cs="Calibri"/>
-                        <w:noProof/>
-                        <w:color w:val="000000"/>
-                      </w:rPr>
-                      <w:t>Britam Public</w:t>
-                    </w:r>
                   </w:p>
                 </w:txbxContent>
               </v:textbox>
@@ -1903,7 +1885,6 @@
               <v:path gradientshapeok="t" o:connecttype="rect"/>
             </v:shapetype>
             <v:shape id="Text Box 1" o:spid="_x0000_s1028" type="#_x0000_t202" alt="Britam Public" style="position:absolute;margin-left:0;margin-top:0;width:59.55pt;height:30.45pt;z-index:251658240;visibility:visible;mso-wrap-style:none;mso-wrap-distance-left:0;mso-wrap-distance-top:0;mso-wrap-distance-right:0;mso-wrap-distance-bottom:0;mso-position-horizontal:center;mso-position-horizontal-relative:page;mso-position-vertical:bottom;mso-position-vertical-relative:page;v-text-anchor:bottom" o:gfxdata="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" filled="f" stroked="f">
-              <v:fill o:detectmouseclick="t"/>
               <v:textbox style="mso-fit-shape-to-text:t" inset="0,0,0,15pt">
                 <w:txbxContent>
                   <w:p>

</xml_diff>